<commit_message>
upload new doc for lb for react app
</commit_message>
<xml_diff>
--- a/Deployment Procedures/Create a Nginx Web Server to Host a React Application.docx
+++ b/Deployment Procedures/Create a Nginx Web Server to Host a React Application.docx
@@ -56,15 +56,18 @@
         <w:tblLook w:val="04A0" w:firstRow="1" w:lastRow="0" w:firstColumn="1" w:lastColumn="0" w:noHBand="0" w:noVBand="1"/>
       </w:tblPr>
       <w:tblGrid>
-        <w:gridCol w:w="1323"/>
-        <w:gridCol w:w="2049"/>
-        <w:gridCol w:w="1853"/>
-        <w:gridCol w:w="1375"/>
+        <w:gridCol w:w="1986"/>
+        <w:gridCol w:w="3191"/>
+        <w:gridCol w:w="1250"/>
+        <w:gridCol w:w="1691"/>
       </w:tblGrid>
       <w:tr>
+        <w:trPr>
+          <w:trHeight w:val="186"/>
+        </w:trPr>
         <w:tc>
           <w:tcPr>
-            <w:tcW w:w="1323" w:type="dxa"/>
+            <w:tcW w:w="1986" w:type="dxa"/>
             <w:shd w:val="pct20" w:color="auto" w:fill="auto"/>
           </w:tcPr>
           <w:p>
@@ -75,7 +78,7 @@
         </w:tc>
         <w:tc>
           <w:tcPr>
-            <w:tcW w:w="2049" w:type="dxa"/>
+            <w:tcW w:w="3191" w:type="dxa"/>
             <w:shd w:val="pct20" w:color="auto" w:fill="auto"/>
           </w:tcPr>
           <w:p>
@@ -86,7 +89,7 @@
         </w:tc>
         <w:tc>
           <w:tcPr>
-            <w:tcW w:w="1853" w:type="dxa"/>
+            <w:tcW w:w="1250" w:type="dxa"/>
             <w:shd w:val="pct20" w:color="auto" w:fill="auto"/>
           </w:tcPr>
           <w:p>
@@ -97,7 +100,7 @@
         </w:tc>
         <w:tc>
           <w:tcPr>
-            <w:tcW w:w="1375" w:type="dxa"/>
+            <w:tcW w:w="1691" w:type="dxa"/>
             <w:shd w:val="pct20" w:color="auto" w:fill="auto"/>
           </w:tcPr>
           <w:p>
@@ -108,9 +111,12 @@
         </w:tc>
       </w:tr>
       <w:tr>
+        <w:trPr>
+          <w:trHeight w:val="382"/>
+        </w:trPr>
         <w:tc>
           <w:tcPr>
-            <w:tcW w:w="1323" w:type="dxa"/>
+            <w:tcW w:w="1986" w:type="dxa"/>
           </w:tcPr>
           <w:p>
             <w:r>
@@ -120,7 +126,7 @@
         </w:tc>
         <w:tc>
           <w:tcPr>
-            <w:tcW w:w="2049" w:type="dxa"/>
+            <w:tcW w:w="3191" w:type="dxa"/>
           </w:tcPr>
           <w:p>
             <w:r>
@@ -130,7 +136,7 @@
         </w:tc>
         <w:tc>
           <w:tcPr>
-            <w:tcW w:w="1853" w:type="dxa"/>
+            <w:tcW w:w="1250" w:type="dxa"/>
           </w:tcPr>
           <w:p>
             <w:r>
@@ -140,7 +146,7 @@
         </w:tc>
         <w:tc>
           <w:tcPr>
-            <w:tcW w:w="1375" w:type="dxa"/>
+            <w:tcW w:w="1691" w:type="dxa"/>
           </w:tcPr>
           <w:p>
             <w:r>
@@ -159,7 +165,10 @@
         </w:rPr>
       </w:pPr>
     </w:p>
-    <w:p/>
+    <w:p>
+      <w:bookmarkStart w:id="0" w:name="_GoBack"/>
+      <w:bookmarkEnd w:id="0"/>
+    </w:p>
     <w:p>
       <w:r>
         <w:rPr>
@@ -612,7 +621,19 @@
         </w:numPr>
       </w:pPr>
       <w:r>
-        <w:t>Configure React Dev to be Exposed on Public Interface (</w:t>
+        <w:t xml:space="preserve">Configure React Dev </w:t>
+      </w:r>
+      <w:r>
+        <w:t xml:space="preserve">Environment </w:t>
+      </w:r>
+      <w:r>
+        <w:t xml:space="preserve">to be </w:t>
+      </w:r>
+      <w:r>
+        <w:t xml:space="preserve">HTTPS on interface </w:t>
+      </w:r>
+      <w:r>
+        <w:t>(</w:t>
       </w:r>
       <w:proofErr w:type="spellStart"/>
       <w:proofErr w:type="gramStart"/>
@@ -1037,6 +1058,7 @@
         </w:numPr>
       </w:pPr>
       <w:r>
+        <w:lastRenderedPageBreak/>
         <w:t>Install Nginx</w:t>
       </w:r>
     </w:p>
@@ -2202,18 +2224,13 @@
         </w:rPr>
       </w:pPr>
       <w:r>
-        <w:t>N</w:t>
-      </w:r>
-      <w:r>
-        <w:t>OTE: For listen 443 (i.e. all interfaces for port 443), if you specify 12.132.231.221:443, it will only LISTEN on that interface, if you want to restrict to your private interface later, update this (i.e. 192.168.1.6:443)</w:t>
-      </w:r>
-    </w:p>
-    <w:p>
-      <w:pPr>
-        <w:pStyle w:val="ListParagraph"/>
-      </w:pPr>
-      <w:bookmarkStart w:id="0" w:name="_GoBack"/>
-      <w:bookmarkEnd w:id="0"/>
+        <w:t>NOTE: For listen 443 (i.e. all interfaces for port 443), if you specify 12.132.231.221:443, it will only LISTEN on that interface, if you want to restrict to your private interface later, update this (i.e. 192.168.1.6:443)</w:t>
+      </w:r>
+    </w:p>
+    <w:p>
+      <w:pPr>
+        <w:pStyle w:val="ListParagraph"/>
+      </w:pPr>
     </w:p>
     <w:p>
       <w:pPr>

</xml_diff>